<commit_message>
Renamed .51 ddl to .52 which adds R_437 Constraint for X12LanguageType
</commit_message>
<xml_diff>
--- a/dbscripts/EPM_26.0.0/DBCR_EPM_EPM26_0019.docx
+++ b/dbscripts/EPM_26.0.0/DBCR_EPM_EPM26_0019.docx
@@ -1950,7 +1950,21 @@
           <w:rFonts w:eastAsiaTheme="majorEastAsia"/>
           <w:i w:val="0"/>
         </w:rPr>
-        <w:t>epm_1.01.51_ddl_patch.sql</w:t>
+        <w:t>epm_1.01.5</w:t>
+      </w:r>
+      <w:r>
+        <w:rPr>
+          <w:rFonts w:eastAsiaTheme="majorEastAsia"/>
+          <w:i w:val="0"/>
+        </w:rPr>
+        <w:t>2</w:t>
+      </w:r>
+      <w:r>
+        <w:rPr>
+          <w:rFonts w:eastAsiaTheme="majorEastAsia"/>
+          <w:i w:val="0"/>
+        </w:rPr>
+        <w:t>_ddl_patch.sql</w:t>
       </w:r>
     </w:p>
     <w:p>
@@ -2012,10 +2026,31 @@
           <w:rFonts w:eastAsiaTheme="majorEastAsia"/>
           <w:i w:val="0"/>
         </w:rPr>
-        <w:t>epm_1.01.51_ddl_patch.sql</w:t>
+        <w:t>epm_1.01.5</w:t>
+      </w:r>
+      <w:r>
+        <w:rPr>
+          <w:rFonts w:eastAsiaTheme="majorEastAsia"/>
+          <w:i w:val="0"/>
+        </w:rPr>
+        <w:t>2</w:t>
+      </w:r>
+      <w:r>
+        <w:rPr>
+          <w:rFonts w:eastAsiaTheme="majorEastAsia"/>
+          <w:i w:val="0"/>
+        </w:rPr>
+        <w:t>_</w:t>
       </w:r>
       <w:bookmarkStart w:id="0" w:name="_GoBack"/>
       <w:bookmarkEnd w:id="0"/>
+      <w:r>
+        <w:rPr>
+          <w:rFonts w:eastAsiaTheme="majorEastAsia"/>
+          <w:i w:val="0"/>
+        </w:rPr>
+        <w:t>ddl_patch.sql</w:t>
+      </w:r>
     </w:p>
     <w:p>
       <w:pPr>

</xml_diff>